<commit_message>
Adding charts, more ML methods
</commit_message>
<xml_diff>
--- a/Resource/Helpful_link.docx
+++ b/Resource/Helpful_link.docx
@@ -167,6 +167,15 @@
       </w:r>
     </w:p>
     <w:p>
+      <w:pPr>
+        <w:rPr>
+          <w:rFonts w:ascii="Microsoft YaHei" w:eastAsia="Microsoft YaHei" w:hAnsi="Microsoft YaHei"/>
+          <w:color w:val="999999"/>
+          <w:sz w:val="21"/>
+          <w:szCs w:val="21"/>
+          <w:shd w:val="clear" w:color="auto" w:fill="EEF0F4"/>
+        </w:rPr>
+      </w:pPr>
       <w:r>
         <w:rPr>
           <w:rFonts w:ascii="Microsoft YaHei" w:eastAsia="Microsoft YaHei" w:hAnsi="Microsoft YaHei" w:hint="eastAsia"/>
@@ -287,6 +296,252 @@
         </w:rPr>
         <w:t>是假负性的数量. 召回率直观地说是分类器找到所有正样本的能力.</w:t>
       </w:r>
+    </w:p>
+    <w:p>
+      <w:pPr>
+        <w:shd w:val="clear" w:color="auto" w:fill="FFFFFF"/>
+        <w:spacing w:line="240" w:lineRule="auto"/>
+        <w:rPr>
+          <w:rFonts w:ascii="Arial" w:eastAsia="Times New Roman" w:hAnsi="Arial" w:cs="Arial"/>
+          <w:color w:val="111111"/>
+          <w:sz w:val="24"/>
+          <w:szCs w:val="24"/>
+        </w:rPr>
+      </w:pPr>
+      <w:r>
+        <w:rPr>
+          <w:rFonts w:ascii="Arial" w:eastAsia="Times New Roman" w:hAnsi="Arial" w:cs="Arial"/>
+          <w:color w:val="111111"/>
+          <w:sz w:val="24"/>
+          <w:szCs w:val="24"/>
+        </w:rPr>
+        <w:t xml:space="preserve">TP = </w:t>
+      </w:r>
+      <w:proofErr w:type="gramStart"/>
+      <w:r>
+        <w:rPr>
+          <w:rFonts w:ascii="Arial" w:eastAsia="Times New Roman" w:hAnsi="Arial" w:cs="Arial"/>
+          <w:color w:val="111111"/>
+          <w:sz w:val="24"/>
+          <w:szCs w:val="24"/>
+        </w:rPr>
+        <w:t>sum(</w:t>
+      </w:r>
+      <w:proofErr w:type="gramEnd"/>
+      <w:r>
+        <w:rPr>
+          <w:rFonts w:ascii="Arial" w:eastAsia="Times New Roman" w:hAnsi="Arial" w:cs="Arial"/>
+          <w:color w:val="111111"/>
+          <w:sz w:val="24"/>
+          <w:szCs w:val="24"/>
+        </w:rPr>
+        <w:t xml:space="preserve">prediction==True AND </w:t>
+      </w:r>
+      <w:proofErr w:type="spellStart"/>
+      <w:r>
+        <w:rPr>
+          <w:rFonts w:ascii="Arial" w:eastAsia="Times New Roman" w:hAnsi="Arial" w:cs="Arial"/>
+          <w:color w:val="111111"/>
+          <w:sz w:val="24"/>
+          <w:szCs w:val="24"/>
+        </w:rPr>
+        <w:t>groundtruth</w:t>
+      </w:r>
+      <w:proofErr w:type="spellEnd"/>
+      <w:r>
+        <w:rPr>
+          <w:rFonts w:ascii="Arial" w:eastAsia="Times New Roman" w:hAnsi="Arial" w:cs="Arial"/>
+          <w:color w:val="111111"/>
+          <w:sz w:val="24"/>
+          <w:szCs w:val="24"/>
+        </w:rPr>
+        <w:t>==True)</w:t>
+      </w:r>
+    </w:p>
+    <w:p>
+      <w:pPr>
+        <w:shd w:val="clear" w:color="auto" w:fill="FFFFFF"/>
+        <w:spacing w:line="240" w:lineRule="auto"/>
+        <w:rPr>
+          <w:rFonts w:ascii="Arial" w:eastAsia="Times New Roman" w:hAnsi="Arial" w:cs="Arial"/>
+          <w:color w:val="111111"/>
+          <w:sz w:val="24"/>
+          <w:szCs w:val="24"/>
+        </w:rPr>
+      </w:pPr>
+      <w:r>
+        <w:rPr>
+          <w:rFonts w:ascii="Arial" w:eastAsia="Times New Roman" w:hAnsi="Arial" w:cs="Arial"/>
+          <w:color w:val="111111"/>
+          <w:sz w:val="24"/>
+          <w:szCs w:val="24"/>
+        </w:rPr>
+        <w:t xml:space="preserve">FP = </w:t>
+      </w:r>
+      <w:proofErr w:type="gramStart"/>
+      <w:r>
+        <w:rPr>
+          <w:rFonts w:ascii="Arial" w:eastAsia="Times New Roman" w:hAnsi="Arial" w:cs="Arial"/>
+          <w:color w:val="111111"/>
+          <w:sz w:val="24"/>
+          <w:szCs w:val="24"/>
+        </w:rPr>
+        <w:t>sum(</w:t>
+      </w:r>
+      <w:proofErr w:type="gramEnd"/>
+      <w:r>
+        <w:rPr>
+          <w:rFonts w:ascii="Arial" w:eastAsia="Times New Roman" w:hAnsi="Arial" w:cs="Arial"/>
+          <w:color w:val="111111"/>
+          <w:sz w:val="24"/>
+          <w:szCs w:val="24"/>
+        </w:rPr>
+        <w:t xml:space="preserve">prediction==True AND </w:t>
+      </w:r>
+      <w:proofErr w:type="spellStart"/>
+      <w:r>
+        <w:rPr>
+          <w:rFonts w:ascii="Arial" w:eastAsia="Times New Roman" w:hAnsi="Arial" w:cs="Arial"/>
+          <w:color w:val="111111"/>
+          <w:sz w:val="24"/>
+          <w:szCs w:val="24"/>
+        </w:rPr>
+        <w:t>groundtruth</w:t>
+      </w:r>
+      <w:proofErr w:type="spellEnd"/>
+      <w:r>
+        <w:rPr>
+          <w:rFonts w:ascii="Arial" w:eastAsia="Times New Roman" w:hAnsi="Arial" w:cs="Arial"/>
+          <w:color w:val="111111"/>
+          <w:sz w:val="24"/>
+          <w:szCs w:val="24"/>
+        </w:rPr>
+        <w:t>==False)</w:t>
+      </w:r>
+    </w:p>
+    <w:p>
+      <w:pPr>
+        <w:shd w:val="clear" w:color="auto" w:fill="FFFFFF"/>
+        <w:spacing w:line="240" w:lineRule="auto"/>
+        <w:rPr>
+          <w:rFonts w:ascii="Arial" w:eastAsia="Times New Roman" w:hAnsi="Arial" w:cs="Arial"/>
+          <w:color w:val="111111"/>
+          <w:sz w:val="24"/>
+          <w:szCs w:val="24"/>
+        </w:rPr>
+      </w:pPr>
+      <w:r>
+        <w:rPr>
+          <w:rFonts w:ascii="Arial" w:eastAsia="Times New Roman" w:hAnsi="Arial" w:cs="Arial"/>
+          <w:color w:val="111111"/>
+          <w:sz w:val="24"/>
+          <w:szCs w:val="24"/>
+        </w:rPr>
+        <w:t xml:space="preserve">TN = </w:t>
+      </w:r>
+      <w:proofErr w:type="gramStart"/>
+      <w:r>
+        <w:rPr>
+          <w:rFonts w:ascii="Arial" w:eastAsia="Times New Roman" w:hAnsi="Arial" w:cs="Arial"/>
+          <w:color w:val="111111"/>
+          <w:sz w:val="24"/>
+          <w:szCs w:val="24"/>
+        </w:rPr>
+        <w:t>sum(</w:t>
+      </w:r>
+      <w:proofErr w:type="gramEnd"/>
+      <w:r>
+        <w:rPr>
+          <w:rFonts w:ascii="Arial" w:eastAsia="Times New Roman" w:hAnsi="Arial" w:cs="Arial"/>
+          <w:color w:val="111111"/>
+          <w:sz w:val="24"/>
+          <w:szCs w:val="24"/>
+        </w:rPr>
+        <w:t xml:space="preserve">prediction==False AND </w:t>
+      </w:r>
+      <w:proofErr w:type="spellStart"/>
+      <w:r>
+        <w:rPr>
+          <w:rFonts w:ascii="Arial" w:eastAsia="Times New Roman" w:hAnsi="Arial" w:cs="Arial"/>
+          <w:color w:val="111111"/>
+          <w:sz w:val="24"/>
+          <w:szCs w:val="24"/>
+        </w:rPr>
+        <w:t>groundtruth</w:t>
+      </w:r>
+      <w:proofErr w:type="spellEnd"/>
+      <w:r>
+        <w:rPr>
+          <w:rFonts w:ascii="Arial" w:eastAsia="Times New Roman" w:hAnsi="Arial" w:cs="Arial"/>
+          <w:color w:val="111111"/>
+          <w:sz w:val="24"/>
+          <w:szCs w:val="24"/>
+        </w:rPr>
+        <w:t>==False)</w:t>
+      </w:r>
+    </w:p>
+    <w:p>
+      <w:pPr>
+        <w:shd w:val="clear" w:color="auto" w:fill="FFFFFF"/>
+        <w:spacing w:line="240" w:lineRule="auto"/>
+        <w:rPr>
+          <w:rFonts w:ascii="Arial" w:eastAsia="Times New Roman" w:hAnsi="Arial" w:cs="Arial"/>
+          <w:color w:val="111111"/>
+          <w:sz w:val="24"/>
+          <w:szCs w:val="24"/>
+        </w:rPr>
+      </w:pPr>
+      <w:r>
+        <w:rPr>
+          <w:rFonts w:ascii="Arial" w:eastAsia="Times New Roman" w:hAnsi="Arial" w:cs="Arial"/>
+          <w:color w:val="111111"/>
+          <w:sz w:val="24"/>
+          <w:szCs w:val="24"/>
+        </w:rPr>
+        <w:t xml:space="preserve">FN = </w:t>
+      </w:r>
+      <w:proofErr w:type="gramStart"/>
+      <w:r>
+        <w:rPr>
+          <w:rFonts w:ascii="Arial" w:eastAsia="Times New Roman" w:hAnsi="Arial" w:cs="Arial"/>
+          <w:color w:val="111111"/>
+          <w:sz w:val="24"/>
+          <w:szCs w:val="24"/>
+        </w:rPr>
+        <w:t>sum(</w:t>
+      </w:r>
+      <w:proofErr w:type="gramEnd"/>
+      <w:r>
+        <w:rPr>
+          <w:rFonts w:ascii="Arial" w:eastAsia="Times New Roman" w:hAnsi="Arial" w:cs="Arial"/>
+          <w:color w:val="111111"/>
+          <w:sz w:val="24"/>
+          <w:szCs w:val="24"/>
+        </w:rPr>
+        <w:t xml:space="preserve">prediction==False AND </w:t>
+      </w:r>
+      <w:proofErr w:type="spellStart"/>
+      <w:r>
+        <w:rPr>
+          <w:rFonts w:ascii="Arial" w:eastAsia="Times New Roman" w:hAnsi="Arial" w:cs="Arial"/>
+          <w:color w:val="111111"/>
+          <w:sz w:val="24"/>
+          <w:szCs w:val="24"/>
+        </w:rPr>
+        <w:t>groundtruth</w:t>
+      </w:r>
+      <w:proofErr w:type="spellEnd"/>
+      <w:r>
+        <w:rPr>
+          <w:rFonts w:ascii="Arial" w:eastAsia="Times New Roman" w:hAnsi="Arial" w:cs="Arial"/>
+          <w:color w:val="111111"/>
+          <w:sz w:val="24"/>
+          <w:szCs w:val="24"/>
+        </w:rPr>
+        <w:t>==True)</w:t>
+      </w:r>
+    </w:p>
+    <w:p>
       <w:bookmarkStart w:id="0" w:name="_GoBack"/>
       <w:bookmarkEnd w:id="0"/>
     </w:p>

</xml_diff>